<commit_message>
sql data query added
</commit_message>
<xml_diff>
--- a/Project 3 Proposal.docx
+++ b/Project 3 Proposal.docx
@@ -505,11 +505,13 @@
           <w:numId w:val="2"/>
         </w:numPr>
         <w:rPr>
+          <w:strike/>
           <w:color w:val="00B050"/>
         </w:rPr>
       </w:pPr>
       <w:r>
         <w:rPr>
+          <w:strike/>
           <w:color w:val="00B050"/>
         </w:rPr>
         <w:t>Web scraping</w:t>
@@ -523,17 +525,20 @@
           <w:numId w:val="2"/>
         </w:numPr>
         <w:rPr>
+          <w:strike/>
           <w:color w:val="00B050"/>
         </w:rPr>
       </w:pPr>
       <w:r>
         <w:rPr>
+          <w:strike/>
           <w:color w:val="00B050"/>
         </w:rPr>
         <w:t xml:space="preserve">Upload </w:t>
       </w:r>
       <w:r>
         <w:rPr>
+          <w:strike/>
           <w:color w:val="00B050"/>
         </w:rPr>
         <w:t>data into Database and clean-up data set</w:t>

</xml_diff>

<commit_message>
add html table, updated index
</commit_message>
<xml_diff>
--- a/Project 3 Proposal.docx
+++ b/Project 3 Proposal.docx
@@ -552,17 +552,20 @@
           <w:numId w:val="2"/>
         </w:numPr>
         <w:rPr>
+          <w:strike/>
           <w:color w:val="ED7D31" w:themeColor="accent2"/>
         </w:rPr>
       </w:pPr>
       <w:r>
         <w:rPr>
+          <w:strike/>
           <w:color w:val="ED7D31" w:themeColor="accent2"/>
         </w:rPr>
         <w:t xml:space="preserve">Create HTML </w:t>
       </w:r>
       <w:r>
         <w:rPr>
+          <w:strike/>
           <w:color w:val="ED7D31" w:themeColor="accent2"/>
         </w:rPr>
         <w:t>index with navigation header</w:t>
@@ -594,11 +597,13 @@
           <w:numId w:val="2"/>
         </w:numPr>
         <w:rPr>
+          <w:strike/>
           <w:color w:val="00B050"/>
         </w:rPr>
       </w:pPr>
       <w:r>
         <w:rPr>
+          <w:strike/>
           <w:color w:val="00B050"/>
         </w:rPr>
         <w:t>Create HTML table with at least one filter</w:t>

</xml_diff>